<commit_message>
besprechungsprotokoll 2018-09-10 teil schendlinger hinzufügen
</commit_message>
<xml_diff>
--- a/protokolle/besprechungen/Besprechungsprotokoll SimpleQ_2018_10_09.docx
+++ b/protokolle/besprechungen/Besprechungsprotokoll SimpleQ_2018_10_09.docx
@@ -62,7 +62,7 @@
         <w:t>10</w:t>
       </w:r>
       <w:r>
-        <w:t xml:space="preserve"> Uhr in 2700, Wiener Neustadt, Dr. Eckener Gasse 2</w:t>
+        <w:t xml:space="preserve"> Uhr in 2700 Wiener Neustadt, Dr. Eckener Gasse 2</w:t>
       </w:r>
     </w:p>
     <w:p>
@@ -87,10 +87,32 @@
         <w:t>Jürgen Weber, Lukas Schendlinger,</w:t>
       </w:r>
       <w:r>
-        <w:t xml:space="preserve"> Tobias Krukenfellner,</w:t>
-      </w:r>
-      <w:r>
-        <w:t xml:space="preserve"> Mag. Markus Reis</w:t>
+        <w:t xml:space="preserve"> Tobias </w:t>
+      </w:r>
+      <w:proofErr w:type="spellStart"/>
+      <w:r>
+        <w:t>Krukenfellner</w:t>
+      </w:r>
+      <w:proofErr w:type="spellEnd"/>
+      <w:r>
+        <w:t>,</w:t>
+      </w:r>
+      <w:r>
+        <w:t xml:space="preserve"> </w:t>
+      </w:r>
+      <w:r>
+        <w:t xml:space="preserve">Nico </w:t>
+      </w:r>
+      <w:proofErr w:type="spellStart"/>
+      <w:r>
+        <w:t>Srnka</w:t>
+      </w:r>
+      <w:proofErr w:type="spellEnd"/>
+      <w:r>
+        <w:t xml:space="preserve">, </w:t>
+      </w:r>
+      <w:r>
+        <w:t>Mag. Markus Reis</w:t>
       </w:r>
     </w:p>
     <w:p>
@@ -442,6 +464,192 @@
     </w:p>
     <w:p>
       <w:pPr>
+        <w:rPr>
+          <w:b/>
+        </w:rPr>
+      </w:pPr>
+      <w:r>
+        <w:rPr>
+          <w:b/>
+        </w:rPr>
+        <w:t xml:space="preserve">Vervollständigung der </w:t>
+      </w:r>
+      <w:proofErr w:type="spellStart"/>
+      <w:r>
+        <w:rPr>
+          <w:b/>
+        </w:rPr>
+        <w:t>WebAPI</w:t>
+      </w:r>
+      <w:proofErr w:type="spellEnd"/>
+      <w:r>
+        <w:rPr>
+          <w:b/>
+        </w:rPr>
+        <w:t>-Dokumentation</w:t>
+      </w:r>
+      <w:r>
+        <w:rPr>
+          <w:b/>
+        </w:rPr>
+        <w:t xml:space="preserve"> (Lukas Schendlinger)</w:t>
+      </w:r>
+    </w:p>
+    <w:p>
+      <w:r>
+        <w:t xml:space="preserve">Die Dokumentation im GitHub-Wiki bzgl. der </w:t>
+      </w:r>
+      <w:proofErr w:type="spellStart"/>
+      <w:r>
+        <w:t>WebAPI</w:t>
+      </w:r>
+      <w:proofErr w:type="spellEnd"/>
+      <w:r>
+        <w:t>-Schnittstelle für die Kommunikation mit den mobilen Endgeräten</w:t>
+      </w:r>
+      <w:r>
+        <w:t xml:space="preserve"> war noch teilweise unvollständig. Im Zuge dessen werden noch ausführlichere Beschreibungen und Code-Beispiele für die einzelnen API-Methoden bzw. deren Parameter und Return-Werte ergänzt.</w:t>
+      </w:r>
+    </w:p>
+    <w:p>
+      <w:pPr>
+        <w:rPr>
+          <w:b/>
+        </w:rPr>
+      </w:pPr>
+      <w:r>
+        <w:rPr>
+          <w:b/>
+        </w:rPr>
+        <w:t>Authentifizierung</w:t>
+      </w:r>
+      <w:r>
+        <w:rPr>
+          <w:b/>
+        </w:rPr>
+        <w:t xml:space="preserve"> </w:t>
+      </w:r>
+      <w:r>
+        <w:rPr>
+          <w:b/>
+        </w:rPr>
+        <w:t>bzgl.</w:t>
+      </w:r>
+      <w:r>
+        <w:rPr>
+          <w:b/>
+        </w:rPr>
+        <w:t xml:space="preserve"> </w:t>
+      </w:r>
+      <w:proofErr w:type="spellStart"/>
+      <w:r>
+        <w:rPr>
+          <w:b/>
+        </w:rPr>
+        <w:t>WebAPI</w:t>
+      </w:r>
+      <w:proofErr w:type="spellEnd"/>
+      <w:r>
+        <w:rPr>
+          <w:b/>
+        </w:rPr>
+        <w:t>-Zugriffe</w:t>
+      </w:r>
+      <w:r>
+        <w:rPr>
+          <w:b/>
+        </w:rPr>
+        <w:t xml:space="preserve"> (Lukas Schendlinger)</w:t>
+      </w:r>
+    </w:p>
+    <w:p>
+      <w:r>
+        <w:t xml:space="preserve">Es wurde beschlossen, dass eine Authentifizierung mittels Private-Key als </w:t>
+      </w:r>
+      <w:r>
+        <w:rPr>
+          <w:u w:val="single"/>
+        </w:rPr>
+        <w:t>temporäre</w:t>
+      </w:r>
+      <w:r>
+        <w:rPr>
+          <w:u w:val="single"/>
+        </w:rPr>
+        <w:t xml:space="preserve"> Lösung</w:t>
+      </w:r>
+      <w:r>
+        <w:t xml:space="preserve"> akzeptabel ist. Nach Realisierung essentiellerer Komponenten wird jedoch auf eine mehr etablierte Authentifizierungsmethode (z.B. zertifikatsbasiert) zurückgegriffen werden.</w:t>
+      </w:r>
+    </w:p>
+    <w:p>
+      <w:pPr>
+        <w:rPr>
+          <w:b/>
+        </w:rPr>
+      </w:pPr>
+      <w:r>
+        <w:rPr>
+          <w:b/>
+        </w:rPr>
+        <w:t>Implementierung des Gruppenverwaltungs-Backend (Lukas Schendlinger)</w:t>
+      </w:r>
+    </w:p>
+    <w:p>
+      <w:r>
+        <w:t xml:space="preserve">Erstellung und </w:t>
+      </w:r>
+      <w:r>
+        <w:t>Implementierung</w:t>
+      </w:r>
+      <w:r>
+        <w:t xml:space="preserve"> eines Controllers bzw. </w:t>
+      </w:r>
+      <w:r>
+        <w:t>einer Model-Klasse im Rahmen der Realisierung der Gruppenverwaltungs-Komponente der Webanwendung.</w:t>
+      </w:r>
+    </w:p>
+    <w:p>
+      <w:pPr>
+        <w:rPr>
+          <w:b/>
+        </w:rPr>
+      </w:pPr>
+      <w:r>
+        <w:rPr>
+          <w:b/>
+        </w:rPr>
+        <w:t xml:space="preserve">Implementierung des </w:t>
+      </w:r>
+      <w:r>
+        <w:rPr>
+          <w:b/>
+        </w:rPr>
+        <w:t>Einstellungs</w:t>
+      </w:r>
+      <w:r>
+        <w:rPr>
+          <w:b/>
+        </w:rPr>
+        <w:t>-Backend (Lukas Schendlinger)</w:t>
+      </w:r>
+    </w:p>
+    <w:p>
+      <w:r>
+        <w:t>Erstellung und Implementierung eines Controllers bzw. einer Model-Klasse</w:t>
+      </w:r>
+      <w:r>
+        <w:t xml:space="preserve"> bzgl.</w:t>
+      </w:r>
+      <w:r>
+        <w:t xml:space="preserve"> </w:t>
+      </w:r>
+      <w:r>
+        <w:t>des (allgemeinen) Konfigurationsbereiches der Webanwendung.</w:t>
+      </w:r>
+    </w:p>
+    <w:p>
+      <w:pPr>
         <w:pStyle w:val="berschrift2"/>
       </w:pPr>
       <w:r>
@@ -591,6 +799,50 @@
       </w:pPr>
       <w:r>
         <w:t>Festhaltung der unterschiedlichen Arten der App-Entwicklung in schriftlicher Form (Weber)</w:t>
+      </w:r>
+    </w:p>
+    <w:p>
+      <w:pPr>
+        <w:pStyle w:val="Listenabsatz"/>
+        <w:numPr>
+          <w:ilvl w:val="0"/>
+          <w:numId w:val="3"/>
+        </w:numPr>
+      </w:pPr>
+      <w:r>
+        <w:t xml:space="preserve">Vervollständigung der </w:t>
+      </w:r>
+      <w:proofErr w:type="spellStart"/>
+      <w:r>
+        <w:t>WebAPI</w:t>
+      </w:r>
+      <w:proofErr w:type="spellEnd"/>
+      <w:r>
+        <w:t>-Dokumentation (Schendlinger)</w:t>
+      </w:r>
+    </w:p>
+    <w:p>
+      <w:pPr>
+        <w:pStyle w:val="Listenabsatz"/>
+        <w:numPr>
+          <w:ilvl w:val="0"/>
+          <w:numId w:val="3"/>
+        </w:numPr>
+      </w:pPr>
+      <w:r>
+        <w:t>Implementierung Gruppenverwaltungs-Backend (Schendlinger)</w:t>
+      </w:r>
+    </w:p>
+    <w:p>
+      <w:pPr>
+        <w:pStyle w:val="Listenabsatz"/>
+        <w:numPr>
+          <w:ilvl w:val="0"/>
+          <w:numId w:val="3"/>
+        </w:numPr>
+      </w:pPr>
+      <w:r>
+        <w:t>Implementierung Einstellungs-Backend (Schendlinger)</w:t>
       </w:r>
       <w:bookmarkStart w:id="0" w:name="_GoBack"/>
       <w:bookmarkEnd w:id="0"/>
@@ -819,9 +1071,6 @@
       <w:r>
         <w:t xml:space="preserve">Mag. Markus Reis: </w:t>
       </w:r>
-      <w:r>
-        <w:t xml:space="preserve"> UNTASCHRIFT</w:t>
-      </w:r>
     </w:p>
     <w:sectPr>
       <w:headerReference w:type="default" r:id="rId13"/>
@@ -1138,7 +1387,7 @@
         <w:sz w:val="20"/>
         <w:szCs w:val="20"/>
       </w:rPr>
-      <w:t>2018-10-09</w:t>
+      <w:t>2018-10-10</w:t>
     </w:r>
     <w:r>
       <w:rPr>
@@ -2556,7 +2805,7 @@
 </file>
 
 <file path=customXml/itemProps1.xml><?xml version="1.0" encoding="utf-8"?>
-<ds:datastoreItem xmlns:ds="http://schemas.openxmlformats.org/officeDocument/2006/customXml" ds:itemID="{FFD72B5E-74B0-43E1-B057-63EFF4269249}">
+<ds:datastoreItem xmlns:ds="http://schemas.openxmlformats.org/officeDocument/2006/customXml" ds:itemID="{0A2BCB99-1ECC-4624-A78C-94A8773D34F7}">
   <ds:schemaRefs>
     <ds:schemaRef ds:uri="http://schemas.openxmlformats.org/officeDocument/2006/bibliography"/>
   </ds:schemaRefs>

</xml_diff>

<commit_message>
Besprechungsprotokoll vom 13.10.2018 hinzugefügt. Protokoll vom 9.10.2018 geändert.
</commit_message>
<xml_diff>
--- a/protokolle/besprechungen/Besprechungsprotokoll SimpleQ_2018_10_09.docx
+++ b/protokolle/besprechungen/Besprechungsprotokoll SimpleQ_2018_10_09.docx
@@ -90,7 +90,18 @@
         <w:t xml:space="preserve"> Tobias Krukenfellner,</w:t>
       </w:r>
       <w:r>
-        <w:t xml:space="preserve"> Mag. Markus Reis</w:t>
+        <w:t xml:space="preserve"> </w:t>
+      </w:r>
+      <w:r>
+        <w:t>Nico Srnka</w:t>
+      </w:r>
+      <w:r>
+        <w:t xml:space="preserve">, </w:t>
+      </w:r>
+      <w:bookmarkStart w:id="0" w:name="_GoBack"/>
+      <w:bookmarkEnd w:id="0"/>
+      <w:r>
+        <w:t>Mag. Markus Reis</w:t>
       </w:r>
     </w:p>
     <w:p>
@@ -592,8 +603,6 @@
       <w:r>
         <w:t>Festhaltung der unterschiedlichen Arten der App-Entwicklung in schriftlicher Form (Weber)</w:t>
       </w:r>
-      <w:bookmarkStart w:id="0" w:name="_GoBack"/>
-      <w:bookmarkEnd w:id="0"/>
     </w:p>
     <w:p/>
     <w:p/>
@@ -1138,7 +1147,7 @@
         <w:sz w:val="20"/>
         <w:szCs w:val="20"/>
       </w:rPr>
-      <w:t>2018-10-09</w:t>
+      <w:t>2018-10-15</w:t>
     </w:r>
     <w:r>
       <w:rPr>
@@ -2556,7 +2565,7 @@
 </file>
 
 <file path=customXml/itemProps1.xml><?xml version="1.0" encoding="utf-8"?>
-<ds:datastoreItem xmlns:ds="http://schemas.openxmlformats.org/officeDocument/2006/customXml" ds:itemID="{FFD72B5E-74B0-43E1-B057-63EFF4269249}">
+<ds:datastoreItem xmlns:ds="http://schemas.openxmlformats.org/officeDocument/2006/customXml" ds:itemID="{03AF5EAF-EA62-4A48-9A04-12A22AEC0160}">
   <ds:schemaRefs>
     <ds:schemaRef ds:uri="http://schemas.openxmlformats.org/officeDocument/2006/bibliography"/>
   </ds:schemaRefs>

</xml_diff>